<commit_message>
Se agrego la función "Distribuir por Garantía" a los manuales
</commit_message>
<xml_diff>
--- a/PDRMYE/GUIAS RÁPIDAS/Aportaciones Federales/GUÍA RÁPIDA CPH FISM FONDO DE APORTACIONES PARA LA INFRAESTRUCTURA SOCIAL MUNICIPAL.docx
+++ b/PDRMYE/GUIAS RÁPIDAS/Aportaciones Federales/GUÍA RÁPIDA CPH FISM FONDO DE APORTACIONES PARA LA INFRAESTRUCTURA SOCIAL MUNICIPAL.docx
@@ -21,7 +21,8 @@
       <w:r>
         <w:rPr>
           <w:rFonts w:ascii="Arial" w:hAnsi="Arial" w:cs="Arial"/>
-          <w:lang w:val="es-MX"/>
+          <w:noProof/>
+          <w:lang w:val="es-MX" w:eastAsia="es-MX"/>
         </w:rPr>
         <mc:AlternateContent>
           <mc:Choice Requires="wps">
@@ -330,17 +331,7 @@
                                 <w:szCs w:val="36"/>
                                 <w:lang w:val="es-MX"/>
                               </w:rPr>
-                              <w:t xml:space="preserve"> </w:t>
-                            </w:r>
-                            <w:r>
-                              <w:rPr>
-                                <w:rFonts w:ascii="Arial" w:hAnsi="Arial" w:cs="Arial"/>
-                                <w:b/>
-                                <w:sz w:val="36"/>
-                                <w:szCs w:val="36"/>
-                                <w:lang w:val="es-MX"/>
-                              </w:rPr>
-                              <w:t>DE OPERACIONES DE LA PLATAFORMA DE DISTRIBUCIÓN DE RECURSOS A MUNICIPIOS Y ENTIDADES</w:t>
+                              <w:t xml:space="preserve"> DE OPERACIONES DE LA PLATAFORMA DE DISTRIBUCIÓN DE RECURSOS A MUNICIPIOS Y ENTIDADES</w:t>
                             </w:r>
                             <w:r>
                               <w:rPr>
@@ -552,8 +543,6 @@
           <w:szCs w:val="36"/>
         </w:rPr>
       </w:pPr>
-      <w:bookmarkStart w:id="0" w:name="_GoBack"/>
-      <w:bookmarkEnd w:id="0"/>
     </w:p>
     <w:p>
       <w:pPr>
@@ -605,6 +594,8 @@
       <w:r>
         <w:rPr>
           <w:rFonts w:ascii="Arial" w:hAnsi="Arial" w:cs="Arial"/>
+          <w:noProof/>
+          <w:lang w:val="es-MX" w:eastAsia="es-MX"/>
         </w:rPr>
         <w:drawing>
           <wp:anchor distT="0" distB="0" distL="114300" distR="114300" simplePos="0" relativeHeight="251804672" behindDoc="0" locked="0" layoutInCell="1" allowOverlap="1" wp14:anchorId="0B7E066F" wp14:editId="34EC54E8">
@@ -2265,16 +2256,16 @@
           <w:b w:val="0"/>
         </w:rPr>
       </w:pPr>
-      <w:bookmarkStart w:id="1" w:name="_Toc123297018"/>
-      <w:bookmarkStart w:id="2" w:name="_Toc124335753"/>
+      <w:bookmarkStart w:id="0" w:name="_Toc123297018"/>
+      <w:bookmarkStart w:id="1" w:name="_Toc124335753"/>
       <w:r>
         <w:rPr>
           <w:rFonts w:cs="Arial"/>
         </w:rPr>
         <w:t>Objetivo</w:t>
       </w:r>
+      <w:bookmarkEnd w:id="0"/>
       <w:bookmarkEnd w:id="1"/>
-      <w:bookmarkEnd w:id="2"/>
     </w:p>
     <w:p>
       <w:pPr>
@@ -2348,16 +2339,16 @@
           <w:b w:val="0"/>
         </w:rPr>
       </w:pPr>
-      <w:bookmarkStart w:id="3" w:name="_Toc123297019"/>
-      <w:bookmarkStart w:id="4" w:name="_Toc124335754"/>
+      <w:bookmarkStart w:id="2" w:name="_Toc123297019"/>
+      <w:bookmarkStart w:id="3" w:name="_Toc124335754"/>
       <w:r>
         <w:rPr>
           <w:rFonts w:cs="Arial"/>
         </w:rPr>
         <w:t>Alcance</w:t>
       </w:r>
+      <w:bookmarkEnd w:id="2"/>
       <w:bookmarkEnd w:id="3"/>
-      <w:bookmarkEnd w:id="4"/>
       <w:r>
         <w:rPr>
           <w:rFonts w:cs="Arial"/>
@@ -2470,16 +2461,16 @@
           <w:rFonts w:cs="Arial"/>
         </w:rPr>
       </w:pPr>
-      <w:bookmarkStart w:id="5" w:name="_Toc123297020"/>
-      <w:bookmarkStart w:id="6" w:name="_Toc124335755"/>
+      <w:bookmarkStart w:id="4" w:name="_Toc123297020"/>
+      <w:bookmarkStart w:id="5" w:name="_Toc124335755"/>
       <w:r>
         <w:rPr>
           <w:rFonts w:cs="Arial"/>
         </w:rPr>
         <w:t>Usuario</w:t>
       </w:r>
+      <w:bookmarkEnd w:id="4"/>
       <w:bookmarkEnd w:id="5"/>
-      <w:bookmarkEnd w:id="6"/>
     </w:p>
     <w:p>
       <w:pPr>
@@ -2767,7 +2758,7 @@
           <w:szCs w:val="24"/>
         </w:rPr>
       </w:pPr>
-      <w:bookmarkStart w:id="7" w:name="_Toc124335756"/>
+      <w:bookmarkStart w:id="6" w:name="_Toc124335756"/>
       <w:r>
         <w:rPr>
           <w:rFonts w:cs="Arial"/>
@@ -2776,226 +2767,226 @@
         </w:rPr>
         <w:t>FONDO DE APORTACIONES PARA LA INFRAESTRUCTURA SOCIAL MUNICIPAL (FISM)</w:t>
       </w:r>
+      <w:bookmarkEnd w:id="6"/>
+    </w:p>
+    <w:p>
+      <w:pPr>
+        <w:spacing w:line="276" w:lineRule="auto"/>
+        <w:jc w:val="center"/>
+        <w:rPr>
+          <w:rFonts w:ascii="Arial" w:hAnsi="Arial" w:cs="Arial"/>
+          <w:sz w:val="24"/>
+          <w:szCs w:val="24"/>
+        </w:rPr>
+      </w:pPr>
+    </w:p>
+    <w:p>
+      <w:pPr>
+        <w:spacing w:line="276" w:lineRule="auto"/>
+        <w:jc w:val="center"/>
+        <w:rPr>
+          <w:rFonts w:ascii="Arial" w:hAnsi="Arial" w:cs="Arial"/>
+          <w:sz w:val="24"/>
+          <w:szCs w:val="24"/>
+        </w:rPr>
+      </w:pPr>
+    </w:p>
+    <w:p>
+      <w:pPr>
+        <w:spacing w:line="276" w:lineRule="auto"/>
+        <w:jc w:val="center"/>
+        <w:rPr>
+          <w:rFonts w:ascii="Arial" w:hAnsi="Arial" w:cs="Arial"/>
+          <w:sz w:val="24"/>
+          <w:szCs w:val="24"/>
+        </w:rPr>
+      </w:pPr>
+    </w:p>
+    <w:p>
+      <w:pPr>
+        <w:spacing w:line="276" w:lineRule="auto"/>
+        <w:jc w:val="center"/>
+        <w:rPr>
+          <w:rFonts w:ascii="Arial" w:hAnsi="Arial" w:cs="Arial"/>
+          <w:sz w:val="24"/>
+          <w:szCs w:val="24"/>
+        </w:rPr>
+      </w:pPr>
+    </w:p>
+    <w:p>
+      <w:pPr>
+        <w:spacing w:line="276" w:lineRule="auto"/>
+        <w:jc w:val="center"/>
+        <w:rPr>
+          <w:rFonts w:ascii="Arial" w:hAnsi="Arial" w:cs="Arial"/>
+          <w:sz w:val="24"/>
+          <w:szCs w:val="24"/>
+        </w:rPr>
+      </w:pPr>
+    </w:p>
+    <w:p>
+      <w:pPr>
+        <w:spacing w:line="276" w:lineRule="auto"/>
+        <w:jc w:val="center"/>
+        <w:rPr>
+          <w:rFonts w:ascii="Arial" w:hAnsi="Arial" w:cs="Arial"/>
+          <w:sz w:val="24"/>
+          <w:szCs w:val="24"/>
+        </w:rPr>
+      </w:pPr>
+    </w:p>
+    <w:p>
+      <w:pPr>
+        <w:spacing w:line="276" w:lineRule="auto"/>
+        <w:jc w:val="center"/>
+        <w:rPr>
+          <w:rFonts w:ascii="Arial" w:hAnsi="Arial" w:cs="Arial"/>
+          <w:sz w:val="24"/>
+          <w:szCs w:val="24"/>
+        </w:rPr>
+      </w:pPr>
+    </w:p>
+    <w:p>
+      <w:pPr>
+        <w:spacing w:line="276" w:lineRule="auto"/>
+        <w:jc w:val="center"/>
+        <w:rPr>
+          <w:rFonts w:ascii="Arial" w:hAnsi="Arial" w:cs="Arial"/>
+          <w:sz w:val="24"/>
+          <w:szCs w:val="24"/>
+        </w:rPr>
+      </w:pPr>
+    </w:p>
+    <w:p>
+      <w:pPr>
+        <w:spacing w:line="276" w:lineRule="auto"/>
+        <w:jc w:val="center"/>
+        <w:rPr>
+          <w:rFonts w:ascii="Arial" w:hAnsi="Arial" w:cs="Arial"/>
+          <w:sz w:val="24"/>
+          <w:szCs w:val="24"/>
+        </w:rPr>
+      </w:pPr>
+    </w:p>
+    <w:p>
+      <w:pPr>
+        <w:spacing w:line="276" w:lineRule="auto"/>
+        <w:jc w:val="center"/>
+        <w:rPr>
+          <w:rFonts w:ascii="Arial" w:hAnsi="Arial" w:cs="Arial"/>
+          <w:sz w:val="24"/>
+          <w:szCs w:val="24"/>
+        </w:rPr>
+      </w:pPr>
+    </w:p>
+    <w:p>
+      <w:pPr>
+        <w:spacing w:line="276" w:lineRule="auto"/>
+        <w:jc w:val="center"/>
+        <w:rPr>
+          <w:rFonts w:ascii="Arial" w:hAnsi="Arial" w:cs="Arial"/>
+          <w:sz w:val="24"/>
+          <w:szCs w:val="24"/>
+        </w:rPr>
+      </w:pPr>
+    </w:p>
+    <w:p>
+      <w:pPr>
+        <w:spacing w:line="276" w:lineRule="auto"/>
+        <w:jc w:val="center"/>
+        <w:rPr>
+          <w:rFonts w:ascii="Arial" w:hAnsi="Arial" w:cs="Arial"/>
+          <w:sz w:val="24"/>
+          <w:szCs w:val="24"/>
+        </w:rPr>
+      </w:pPr>
+    </w:p>
+    <w:p>
+      <w:pPr>
+        <w:spacing w:line="276" w:lineRule="auto"/>
+        <w:jc w:val="center"/>
+        <w:rPr>
+          <w:rFonts w:ascii="Arial" w:hAnsi="Arial" w:cs="Arial"/>
+          <w:sz w:val="24"/>
+          <w:szCs w:val="24"/>
+        </w:rPr>
+      </w:pPr>
+    </w:p>
+    <w:p>
+      <w:pPr>
+        <w:spacing w:line="276" w:lineRule="auto"/>
+        <w:jc w:val="center"/>
+        <w:rPr>
+          <w:rFonts w:ascii="Arial" w:hAnsi="Arial" w:cs="Arial"/>
+          <w:sz w:val="24"/>
+          <w:szCs w:val="24"/>
+        </w:rPr>
+      </w:pPr>
+    </w:p>
+    <w:p>
+      <w:pPr>
+        <w:spacing w:line="276" w:lineRule="auto"/>
+        <w:rPr>
+          <w:rFonts w:ascii="Arial" w:hAnsi="Arial" w:cs="Arial"/>
+          <w:sz w:val="24"/>
+          <w:szCs w:val="24"/>
+        </w:rPr>
+      </w:pPr>
+    </w:p>
+    <w:p>
+      <w:pPr>
+        <w:spacing w:line="276" w:lineRule="auto"/>
+        <w:jc w:val="center"/>
+        <w:rPr>
+          <w:rFonts w:ascii="Arial" w:hAnsi="Arial" w:cs="Arial"/>
+          <w:sz w:val="24"/>
+          <w:szCs w:val="24"/>
+        </w:rPr>
+      </w:pPr>
+    </w:p>
+    <w:p>
+      <w:pPr>
+        <w:spacing w:line="276" w:lineRule="auto"/>
+        <w:jc w:val="center"/>
+        <w:rPr>
+          <w:rFonts w:ascii="Arial" w:hAnsi="Arial" w:cs="Arial"/>
+          <w:sz w:val="24"/>
+          <w:szCs w:val="24"/>
+        </w:rPr>
+      </w:pPr>
+    </w:p>
+    <w:p>
+      <w:pPr>
+        <w:spacing w:line="276" w:lineRule="auto"/>
+        <w:jc w:val="center"/>
+        <w:rPr>
+          <w:rFonts w:ascii="Arial" w:hAnsi="Arial" w:cs="Arial"/>
+          <w:sz w:val="24"/>
+          <w:szCs w:val="24"/>
+        </w:rPr>
+      </w:pPr>
+    </w:p>
+    <w:p>
+      <w:pPr>
+        <w:pStyle w:val="Ttulo1"/>
+        <w:spacing w:line="276" w:lineRule="auto"/>
+        <w:jc w:val="center"/>
+        <w:rPr>
+          <w:rFonts w:cs="Arial"/>
+        </w:rPr>
+      </w:pPr>
+      <w:bookmarkStart w:id="7" w:name="_Toc123728499"/>
+      <w:bookmarkStart w:id="8" w:name="_Toc124161437"/>
+      <w:bookmarkStart w:id="9" w:name="_Toc124335757"/>
+      <w:r>
+        <w:rPr>
+          <w:rFonts w:cs="Arial"/>
+        </w:rPr>
+        <w:t>1.- Selección de Fondo</w:t>
+      </w:r>
       <w:bookmarkEnd w:id="7"/>
-    </w:p>
-    <w:p>
-      <w:pPr>
-        <w:spacing w:line="276" w:lineRule="auto"/>
-        <w:jc w:val="center"/>
-        <w:rPr>
-          <w:rFonts w:ascii="Arial" w:hAnsi="Arial" w:cs="Arial"/>
-          <w:sz w:val="24"/>
-          <w:szCs w:val="24"/>
-        </w:rPr>
-      </w:pPr>
-    </w:p>
-    <w:p>
-      <w:pPr>
-        <w:spacing w:line="276" w:lineRule="auto"/>
-        <w:jc w:val="center"/>
-        <w:rPr>
-          <w:rFonts w:ascii="Arial" w:hAnsi="Arial" w:cs="Arial"/>
-          <w:sz w:val="24"/>
-          <w:szCs w:val="24"/>
-        </w:rPr>
-      </w:pPr>
-    </w:p>
-    <w:p>
-      <w:pPr>
-        <w:spacing w:line="276" w:lineRule="auto"/>
-        <w:jc w:val="center"/>
-        <w:rPr>
-          <w:rFonts w:ascii="Arial" w:hAnsi="Arial" w:cs="Arial"/>
-          <w:sz w:val="24"/>
-          <w:szCs w:val="24"/>
-        </w:rPr>
-      </w:pPr>
-    </w:p>
-    <w:p>
-      <w:pPr>
-        <w:spacing w:line="276" w:lineRule="auto"/>
-        <w:jc w:val="center"/>
-        <w:rPr>
-          <w:rFonts w:ascii="Arial" w:hAnsi="Arial" w:cs="Arial"/>
-          <w:sz w:val="24"/>
-          <w:szCs w:val="24"/>
-        </w:rPr>
-      </w:pPr>
-    </w:p>
-    <w:p>
-      <w:pPr>
-        <w:spacing w:line="276" w:lineRule="auto"/>
-        <w:jc w:val="center"/>
-        <w:rPr>
-          <w:rFonts w:ascii="Arial" w:hAnsi="Arial" w:cs="Arial"/>
-          <w:sz w:val="24"/>
-          <w:szCs w:val="24"/>
-        </w:rPr>
-      </w:pPr>
-    </w:p>
-    <w:p>
-      <w:pPr>
-        <w:spacing w:line="276" w:lineRule="auto"/>
-        <w:jc w:val="center"/>
-        <w:rPr>
-          <w:rFonts w:ascii="Arial" w:hAnsi="Arial" w:cs="Arial"/>
-          <w:sz w:val="24"/>
-          <w:szCs w:val="24"/>
-        </w:rPr>
-      </w:pPr>
-    </w:p>
-    <w:p>
-      <w:pPr>
-        <w:spacing w:line="276" w:lineRule="auto"/>
-        <w:jc w:val="center"/>
-        <w:rPr>
-          <w:rFonts w:ascii="Arial" w:hAnsi="Arial" w:cs="Arial"/>
-          <w:sz w:val="24"/>
-          <w:szCs w:val="24"/>
-        </w:rPr>
-      </w:pPr>
-    </w:p>
-    <w:p>
-      <w:pPr>
-        <w:spacing w:line="276" w:lineRule="auto"/>
-        <w:jc w:val="center"/>
-        <w:rPr>
-          <w:rFonts w:ascii="Arial" w:hAnsi="Arial" w:cs="Arial"/>
-          <w:sz w:val="24"/>
-          <w:szCs w:val="24"/>
-        </w:rPr>
-      </w:pPr>
-    </w:p>
-    <w:p>
-      <w:pPr>
-        <w:spacing w:line="276" w:lineRule="auto"/>
-        <w:jc w:val="center"/>
-        <w:rPr>
-          <w:rFonts w:ascii="Arial" w:hAnsi="Arial" w:cs="Arial"/>
-          <w:sz w:val="24"/>
-          <w:szCs w:val="24"/>
-        </w:rPr>
-      </w:pPr>
-    </w:p>
-    <w:p>
-      <w:pPr>
-        <w:spacing w:line="276" w:lineRule="auto"/>
-        <w:jc w:val="center"/>
-        <w:rPr>
-          <w:rFonts w:ascii="Arial" w:hAnsi="Arial" w:cs="Arial"/>
-          <w:sz w:val="24"/>
-          <w:szCs w:val="24"/>
-        </w:rPr>
-      </w:pPr>
-    </w:p>
-    <w:p>
-      <w:pPr>
-        <w:spacing w:line="276" w:lineRule="auto"/>
-        <w:jc w:val="center"/>
-        <w:rPr>
-          <w:rFonts w:ascii="Arial" w:hAnsi="Arial" w:cs="Arial"/>
-          <w:sz w:val="24"/>
-          <w:szCs w:val="24"/>
-        </w:rPr>
-      </w:pPr>
-    </w:p>
-    <w:p>
-      <w:pPr>
-        <w:spacing w:line="276" w:lineRule="auto"/>
-        <w:jc w:val="center"/>
-        <w:rPr>
-          <w:rFonts w:ascii="Arial" w:hAnsi="Arial" w:cs="Arial"/>
-          <w:sz w:val="24"/>
-          <w:szCs w:val="24"/>
-        </w:rPr>
-      </w:pPr>
-    </w:p>
-    <w:p>
-      <w:pPr>
-        <w:spacing w:line="276" w:lineRule="auto"/>
-        <w:jc w:val="center"/>
-        <w:rPr>
-          <w:rFonts w:ascii="Arial" w:hAnsi="Arial" w:cs="Arial"/>
-          <w:sz w:val="24"/>
-          <w:szCs w:val="24"/>
-        </w:rPr>
-      </w:pPr>
-    </w:p>
-    <w:p>
-      <w:pPr>
-        <w:spacing w:line="276" w:lineRule="auto"/>
-        <w:jc w:val="center"/>
-        <w:rPr>
-          <w:rFonts w:ascii="Arial" w:hAnsi="Arial" w:cs="Arial"/>
-          <w:sz w:val="24"/>
-          <w:szCs w:val="24"/>
-        </w:rPr>
-      </w:pPr>
-    </w:p>
-    <w:p>
-      <w:pPr>
-        <w:spacing w:line="276" w:lineRule="auto"/>
-        <w:rPr>
-          <w:rFonts w:ascii="Arial" w:hAnsi="Arial" w:cs="Arial"/>
-          <w:sz w:val="24"/>
-          <w:szCs w:val="24"/>
-        </w:rPr>
-      </w:pPr>
-    </w:p>
-    <w:p>
-      <w:pPr>
-        <w:spacing w:line="276" w:lineRule="auto"/>
-        <w:jc w:val="center"/>
-        <w:rPr>
-          <w:rFonts w:ascii="Arial" w:hAnsi="Arial" w:cs="Arial"/>
-          <w:sz w:val="24"/>
-          <w:szCs w:val="24"/>
-        </w:rPr>
-      </w:pPr>
-    </w:p>
-    <w:p>
-      <w:pPr>
-        <w:spacing w:line="276" w:lineRule="auto"/>
-        <w:jc w:val="center"/>
-        <w:rPr>
-          <w:rFonts w:ascii="Arial" w:hAnsi="Arial" w:cs="Arial"/>
-          <w:sz w:val="24"/>
-          <w:szCs w:val="24"/>
-        </w:rPr>
-      </w:pPr>
-    </w:p>
-    <w:p>
-      <w:pPr>
-        <w:spacing w:line="276" w:lineRule="auto"/>
-        <w:jc w:val="center"/>
-        <w:rPr>
-          <w:rFonts w:ascii="Arial" w:hAnsi="Arial" w:cs="Arial"/>
-          <w:sz w:val="24"/>
-          <w:szCs w:val="24"/>
-        </w:rPr>
-      </w:pPr>
-    </w:p>
-    <w:p>
-      <w:pPr>
-        <w:pStyle w:val="Ttulo1"/>
-        <w:spacing w:line="276" w:lineRule="auto"/>
-        <w:jc w:val="center"/>
-        <w:rPr>
-          <w:rFonts w:cs="Arial"/>
-        </w:rPr>
-      </w:pPr>
-      <w:bookmarkStart w:id="8" w:name="_Toc123728499"/>
-      <w:bookmarkStart w:id="9" w:name="_Toc124161437"/>
-      <w:bookmarkStart w:id="10" w:name="_Toc124335757"/>
-      <w:r>
-        <w:rPr>
-          <w:rFonts w:cs="Arial"/>
-        </w:rPr>
-        <w:t>1.- Selección de Fondo</w:t>
-      </w:r>
       <w:bookmarkEnd w:id="8"/>
       <w:bookmarkEnd w:id="9"/>
-      <w:bookmarkEnd w:id="10"/>
     </w:p>
     <w:p/>
     <w:p>
@@ -3567,9 +3558,9 @@
           <w:rFonts w:cs="Arial"/>
         </w:rPr>
       </w:pPr>
-      <w:bookmarkStart w:id="11" w:name="_Toc123728500"/>
-      <w:bookmarkStart w:id="12" w:name="_Toc124161438"/>
-      <w:bookmarkStart w:id="13" w:name="_Toc124335758"/>
+      <w:bookmarkStart w:id="10" w:name="_Toc123728500"/>
+      <w:bookmarkStart w:id="11" w:name="_Toc124161438"/>
+      <w:bookmarkStart w:id="12" w:name="_Toc124335758"/>
       <w:r>
         <w:rPr>
           <w:rFonts w:cs="Arial"/>
@@ -3588,9 +3579,9 @@
         </w:rPr>
         <w:t>cálculo</w:t>
       </w:r>
+      <w:bookmarkEnd w:id="10"/>
       <w:bookmarkEnd w:id="11"/>
       <w:bookmarkEnd w:id="12"/>
-      <w:bookmarkEnd w:id="13"/>
     </w:p>
     <w:p>
       <w:pPr>
@@ -4024,6 +4015,83 @@
     </w:p>
     <w:p>
       <w:pPr>
+        <w:jc w:val="center"/>
+        <w:rPr>
+          <w:rFonts w:ascii="Arial" w:hAnsi="Arial" w:cs="Arial"/>
+          <w:b/>
+          <w:sz w:val="24"/>
+          <w:szCs w:val="24"/>
+        </w:rPr>
+      </w:pPr>
+    </w:p>
+    <w:p>
+      <w:pPr>
+        <w:jc w:val="center"/>
+        <w:rPr>
+          <w:rFonts w:ascii="Arial" w:hAnsi="Arial" w:cs="Arial"/>
+          <w:b/>
+          <w:sz w:val="24"/>
+          <w:szCs w:val="24"/>
+        </w:rPr>
+      </w:pPr>
+    </w:p>
+    <w:p>
+      <w:pPr>
+        <w:jc w:val="center"/>
+        <w:rPr>
+          <w:rFonts w:ascii="Arial" w:hAnsi="Arial" w:cs="Arial"/>
+          <w:b/>
+          <w:sz w:val="24"/>
+          <w:szCs w:val="24"/>
+        </w:rPr>
+      </w:pPr>
+    </w:p>
+    <w:p>
+      <w:pPr>
+        <w:jc w:val="center"/>
+        <w:rPr>
+          <w:rFonts w:ascii="Arial" w:hAnsi="Arial" w:cs="Arial"/>
+          <w:b/>
+          <w:sz w:val="24"/>
+          <w:szCs w:val="24"/>
+        </w:rPr>
+      </w:pPr>
+    </w:p>
+    <w:p>
+      <w:pPr>
+        <w:jc w:val="center"/>
+        <w:rPr>
+          <w:rFonts w:ascii="Arial" w:hAnsi="Arial" w:cs="Arial"/>
+          <w:b/>
+          <w:sz w:val="24"/>
+          <w:szCs w:val="24"/>
+        </w:rPr>
+      </w:pPr>
+    </w:p>
+    <w:p>
+      <w:pPr>
+        <w:jc w:val="center"/>
+        <w:rPr>
+          <w:rFonts w:ascii="Arial" w:hAnsi="Arial" w:cs="Arial"/>
+          <w:b/>
+          <w:sz w:val="24"/>
+          <w:szCs w:val="24"/>
+        </w:rPr>
+      </w:pPr>
+    </w:p>
+    <w:p>
+      <w:pPr>
+        <w:jc w:val="center"/>
+        <w:rPr>
+          <w:rFonts w:ascii="Arial" w:hAnsi="Arial" w:cs="Arial"/>
+          <w:b/>
+          <w:sz w:val="24"/>
+          <w:szCs w:val="24"/>
+        </w:rPr>
+      </w:pPr>
+    </w:p>
+    <w:p>
+      <w:pPr>
         <w:rPr>
           <w:rFonts w:ascii="Arial" w:hAnsi="Arial" w:cs="Arial"/>
           <w:b/>
@@ -4047,19 +4115,145 @@
           <w:sz w:val="24"/>
           <w:szCs w:val="24"/>
         </w:rPr>
-        <w:t>- Presión el icono de carga para subir la plantilla</w:t>
-      </w:r>
+        <w:t xml:space="preserve">- </w:t>
+      </w:r>
+      <w:r>
+        <w:rPr>
+          <w:rFonts w:ascii="Arial" w:hAnsi="Arial" w:cs="Arial"/>
+          <w:b/>
+          <w:sz w:val="24"/>
+          <w:szCs w:val="24"/>
+        </w:rPr>
+        <w:t xml:space="preserve">Insertar el importe correspondiente a </w:t>
+      </w:r>
+      <w:r>
+        <w:rPr>
+          <w:rFonts w:ascii="Arial" w:hAnsi="Arial" w:cs="Arial"/>
+          <w:b/>
+          <w:sz w:val="24"/>
+          <w:szCs w:val="24"/>
+        </w:rPr>
+        <w:t xml:space="preserve">FISM </w:t>
+      </w:r>
+      <w:r>
+        <w:rPr>
+          <w:rFonts w:ascii="Arial" w:hAnsi="Arial" w:cs="Arial"/>
+          <w:b/>
+          <w:sz w:val="24"/>
+          <w:szCs w:val="24"/>
+        </w:rPr>
+        <w:t>(se puede consultar en la tabla de participaciones del mes actual)</w:t>
+      </w:r>
+    </w:p>
+    <w:p>
+      <w:pPr>
+        <w:rPr>
+          <w:rFonts w:ascii="Arial" w:hAnsi="Arial" w:cs="Arial"/>
+          <w:b/>
+          <w:sz w:val="24"/>
+          <w:szCs w:val="24"/>
+        </w:rPr>
+      </w:pPr>
+    </w:p>
+    <w:p>
+      <w:pPr>
+        <w:rPr>
+          <w:rFonts w:ascii="Arial" w:hAnsi="Arial" w:cs="Arial"/>
+          <w:b/>
+          <w:sz w:val="24"/>
+          <w:szCs w:val="24"/>
+        </w:rPr>
+      </w:pPr>
       <w:r>
         <w:rPr>
           <w:rFonts w:ascii="Arial" w:hAnsi="Arial" w:cs="Arial"/>
           <w:noProof/>
           <w:lang w:val="es-MX" w:eastAsia="es-MX"/>
         </w:rPr>
+        <mc:AlternateContent>
+          <mc:Choice Requires="wps">
+            <w:drawing>
+              <wp:anchor distT="0" distB="0" distL="114300" distR="114300" simplePos="0" relativeHeight="251807744" behindDoc="0" locked="0" layoutInCell="1" allowOverlap="1" wp14:anchorId="1DB1B333" wp14:editId="7DD3A0AB">
+                <wp:simplePos x="0" y="0"/>
+                <wp:positionH relativeFrom="column">
+                  <wp:posOffset>67472</wp:posOffset>
+                </wp:positionH>
+                <wp:positionV relativeFrom="paragraph">
+                  <wp:posOffset>3663315</wp:posOffset>
+                </wp:positionV>
+                <wp:extent cx="5766066" cy="189718"/>
+                <wp:effectExtent l="19050" t="19050" r="25400" b="20320"/>
+                <wp:wrapNone/>
+                <wp:docPr id="3" name="Rectángulo 3"/>
+                <wp:cNvGraphicFramePr/>
+                <a:graphic xmlns:a="http://schemas.openxmlformats.org/drawingml/2006/main">
+                  <a:graphicData uri="http://schemas.microsoft.com/office/word/2010/wordprocessingShape">
+                    <wps:wsp>
+                      <wps:cNvSpPr/>
+                      <wps:spPr>
+                        <a:xfrm>
+                          <a:off x="0" y="0"/>
+                          <a:ext cx="5766066" cy="189718"/>
+                        </a:xfrm>
+                        <a:prstGeom prst="rect">
+                          <a:avLst/>
+                        </a:prstGeom>
+                        <a:noFill/>
+                        <a:ln w="28575">
+                          <a:solidFill>
+                            <a:srgbClr val="FF0000"/>
+                          </a:solidFill>
+                        </a:ln>
+                      </wps:spPr>
+                      <wps:style>
+                        <a:lnRef idx="2">
+                          <a:schemeClr val="accent6"/>
+                        </a:lnRef>
+                        <a:fillRef idx="1">
+                          <a:schemeClr val="lt1"/>
+                        </a:fillRef>
+                        <a:effectRef idx="0">
+                          <a:schemeClr val="accent6"/>
+                        </a:effectRef>
+                        <a:fontRef idx="minor">
+                          <a:schemeClr val="dk1"/>
+                        </a:fontRef>
+                      </wps:style>
+                      <wps:bodyPr rot="0" spcFirstLastPara="0" vertOverflow="overflow" horzOverflow="overflow" vert="horz" wrap="square" lIns="91440" tIns="45720" rIns="91440" bIns="45720" numCol="1" spcCol="0" rtlCol="0" fromWordArt="0" anchor="ctr" anchorCtr="0" forceAA="0" compatLnSpc="1">
+                        <a:prstTxWarp prst="textNoShape">
+                          <a:avLst/>
+                        </a:prstTxWarp>
+                        <a:noAutofit/>
+                      </wps:bodyPr>
+                    </wps:wsp>
+                  </a:graphicData>
+                </a:graphic>
+                <wp14:sizeRelH relativeFrom="margin">
+                  <wp14:pctWidth>0</wp14:pctWidth>
+                </wp14:sizeRelH>
+                <wp14:sizeRelV relativeFrom="margin">
+                  <wp14:pctHeight>0</wp14:pctHeight>
+                </wp14:sizeRelV>
+              </wp:anchor>
+            </w:drawing>
+          </mc:Choice>
+          <mc:Fallback>
+            <w:pict>
+              <v:rect w14:anchorId="7A2B010F" id="Rectángulo 3" o:spid="_x0000_s1026" style="position:absolute;margin-left:5.3pt;margin-top:288.45pt;width:454pt;height:14.95pt;z-index:251807744;visibility:visible;mso-wrap-style:square;mso-width-percent:0;mso-height-percent:0;mso-wrap-distance-left:9pt;mso-wrap-distance-top:0;mso-wrap-distance-right:9pt;mso-wrap-distance-bottom:0;mso-position-horizontal:absolute;mso-position-horizontal-relative:text;mso-position-vertical:absolute;mso-position-vertical-relative:text;mso-width-percent:0;mso-height-percent:0;mso-width-relative:margin;mso-height-relative:margin;v-text-anchor:middle" o:gfxdata="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" filled="f" strokecolor="red" strokeweight="2.25pt"/>
+            </w:pict>
+          </mc:Fallback>
+        </mc:AlternateContent>
+      </w:r>
+      <w:r>
+        <w:rPr>
+          <w:noProof/>
+          <w:lang w:val="es-MX" w:eastAsia="es-MX"/>
+        </w:rPr>
         <w:drawing>
-          <wp:inline distT="0" distB="0" distL="0" distR="0" wp14:anchorId="7C808D0D" wp14:editId="6AB01E70">
-            <wp:extent cx="298412" cy="352646"/>
-            <wp:effectExtent l="0" t="0" r="6985" b="0"/>
-            <wp:docPr id="69" name="Imagen 69"/>
+          <wp:inline distT="0" distB="0" distL="0" distR="0" wp14:anchorId="7F59A917" wp14:editId="084C6DA6">
+            <wp:extent cx="5612130" cy="3808095"/>
+            <wp:effectExtent l="152400" t="152400" r="369570" b="363855"/>
+            <wp:docPr id="2" name="Imagen 2"/>
             <wp:cNvGraphicFramePr>
               <a:graphicFrameLocks xmlns:a="http://schemas.openxmlformats.org/drawingml/2006/main" noChangeAspect="1"/>
             </wp:cNvGraphicFramePr>
@@ -4070,15 +4264,16 @@
                     <pic:cNvPr id="1" name=""/>
                     <pic:cNvPicPr/>
                   </pic:nvPicPr>
-                  <pic:blipFill rotWithShape="1">
+                  <pic:blipFill>
                     <a:blip r:embed="rId15"/>
-                    <a:srcRect l="13839" t="18514" r="29145" b="21391"/>
-                    <a:stretch/>
+                    <a:stretch>
+                      <a:fillRect/>
+                    </a:stretch>
                   </pic:blipFill>
-                  <pic:spPr bwMode="auto">
+                  <pic:spPr>
                     <a:xfrm>
                       <a:off x="0" y="0"/>
-                      <a:ext cx="302219" cy="357145"/>
+                      <a:ext cx="5612130" cy="3808095"/>
                     </a:xfrm>
                     <a:prstGeom prst="rect">
                       <a:avLst/>
@@ -4086,11 +4281,13 @@
                     <a:ln>
                       <a:noFill/>
                     </a:ln>
-                    <a:extLst>
-                      <a:ext uri="{53640926-AAD7-44D8-BBD7-CCE9431645EC}">
-                        <a14:shadowObscured xmlns:a14="http://schemas.microsoft.com/office/drawing/2010/main"/>
-                      </a:ext>
-                    </a:extLst>
+                    <a:effectLst>
+                      <a:outerShdw blurRad="292100" dist="139700" dir="2700000" algn="tl" rotWithShape="0">
+                        <a:srgbClr val="333333">
+                          <a:alpha val="65000"/>
+                        </a:srgbClr>
+                      </a:outerShdw>
+                    </a:effectLst>
                   </pic:spPr>
                 </pic:pic>
               </a:graphicData>
@@ -4098,51 +4295,6 @@
           </wp:inline>
         </w:drawing>
       </w:r>
-      <w:r>
-        <w:rPr>
-          <w:rFonts w:ascii="Arial" w:hAnsi="Arial" w:cs="Arial"/>
-          <w:b/>
-          <w:sz w:val="24"/>
-          <w:szCs w:val="24"/>
-        </w:rPr>
-        <w:t xml:space="preserve"> esto abrirá una ventana donde seleccionaremos el Excel correspondiente al cálculo  ejemplo: “PLANTILLA_CARGA_</w:t>
-      </w:r>
-      <w:r>
-        <w:rPr>
-          <w:rFonts w:ascii="Arial" w:hAnsi="Arial" w:cs="Arial"/>
-          <w:b/>
-          <w:sz w:val="24"/>
-          <w:szCs w:val="24"/>
-        </w:rPr>
-        <w:t>HIDROCARBUROS</w:t>
-      </w:r>
-      <w:r>
-        <w:rPr>
-          <w:rFonts w:ascii="Arial" w:hAnsi="Arial" w:cs="Arial"/>
-          <w:b/>
-          <w:sz w:val="24"/>
-          <w:szCs w:val="24"/>
-        </w:rPr>
-        <w:t>_</w:t>
-      </w:r>
-      <w:r>
-        <w:rPr>
-          <w:rFonts w:ascii="Arial" w:hAnsi="Arial" w:cs="Arial"/>
-          <w:b/>
-          <w:sz w:val="24"/>
-          <w:szCs w:val="24"/>
-        </w:rPr>
-        <w:t>FEBRERO</w:t>
-      </w:r>
-      <w:r>
-        <w:rPr>
-          <w:rFonts w:ascii="Arial" w:hAnsi="Arial" w:cs="Arial"/>
-          <w:b/>
-          <w:sz w:val="24"/>
-          <w:szCs w:val="24"/>
-        </w:rPr>
-        <w:t>.XML”</w:t>
-      </w:r>
     </w:p>
     <w:p>
       <w:pPr>
@@ -4187,7 +4339,18 @@
           <w:sz w:val="24"/>
           <w:szCs w:val="24"/>
         </w:rPr>
-        <w:t xml:space="preserve"> presionar botón Calcular </w:t>
+        <w:t xml:space="preserve"> pr</w:t>
+      </w:r>
+      <w:bookmarkStart w:id="13" w:name="_GoBack"/>
+      <w:bookmarkEnd w:id="13"/>
+      <w:r>
+        <w:rPr>
+          <w:rFonts w:ascii="Arial" w:hAnsi="Arial" w:cs="Arial"/>
+          <w:b/>
+          <w:sz w:val="24"/>
+          <w:szCs w:val="24"/>
+        </w:rPr>
+        <w:t xml:space="preserve">esionar botón Calcular </w:t>
       </w:r>
       <w:r>
         <w:rPr>
@@ -4247,6 +4410,56 @@
           <w:rFonts w:ascii="Arial" w:hAnsi="Arial" w:cs="Arial"/>
           <w:noProof/>
           <w:lang w:val="es-MX" w:eastAsia="es-MX"/>
+        </w:rPr>
+      </w:pPr>
+    </w:p>
+    <w:p>
+      <w:pPr>
+        <w:rPr>
+          <w:rFonts w:ascii="Arial" w:hAnsi="Arial" w:cs="Arial"/>
+          <w:b/>
+          <w:sz w:val="24"/>
+          <w:szCs w:val="24"/>
+        </w:rPr>
+      </w:pPr>
+    </w:p>
+    <w:p>
+      <w:pPr>
+        <w:rPr>
+          <w:rFonts w:ascii="Arial" w:hAnsi="Arial" w:cs="Arial"/>
+          <w:b/>
+          <w:sz w:val="24"/>
+          <w:szCs w:val="24"/>
+        </w:rPr>
+      </w:pPr>
+    </w:p>
+    <w:p>
+      <w:pPr>
+        <w:rPr>
+          <w:rFonts w:ascii="Arial" w:hAnsi="Arial" w:cs="Arial"/>
+          <w:b/>
+          <w:sz w:val="24"/>
+          <w:szCs w:val="24"/>
+        </w:rPr>
+      </w:pPr>
+    </w:p>
+    <w:p>
+      <w:pPr>
+        <w:rPr>
+          <w:rFonts w:ascii="Arial" w:hAnsi="Arial" w:cs="Arial"/>
+          <w:b/>
+          <w:sz w:val="24"/>
+          <w:szCs w:val="24"/>
+        </w:rPr>
+      </w:pPr>
+    </w:p>
+    <w:p>
+      <w:pPr>
+        <w:rPr>
+          <w:rFonts w:ascii="Arial" w:hAnsi="Arial" w:cs="Arial"/>
+          <w:b/>
+          <w:sz w:val="24"/>
+          <w:szCs w:val="24"/>
         </w:rPr>
       </w:pPr>
     </w:p>
@@ -5144,6 +5357,36 @@
     </w:p>
     <w:p>
       <w:pPr>
+        <w:spacing w:line="276" w:lineRule="auto"/>
+        <w:rPr>
+          <w:rFonts w:ascii="Arial" w:hAnsi="Arial" w:cs="Arial"/>
+          <w:sz w:val="24"/>
+          <w:szCs w:val="24"/>
+        </w:rPr>
+      </w:pPr>
+    </w:p>
+    <w:p>
+      <w:pPr>
+        <w:spacing w:line="276" w:lineRule="auto"/>
+        <w:rPr>
+          <w:rFonts w:ascii="Arial" w:hAnsi="Arial" w:cs="Arial"/>
+          <w:sz w:val="24"/>
+          <w:szCs w:val="24"/>
+        </w:rPr>
+      </w:pPr>
+    </w:p>
+    <w:p>
+      <w:pPr>
+        <w:spacing w:line="276" w:lineRule="auto"/>
+        <w:rPr>
+          <w:rFonts w:ascii="Arial" w:hAnsi="Arial" w:cs="Arial"/>
+          <w:sz w:val="24"/>
+          <w:szCs w:val="24"/>
+        </w:rPr>
+      </w:pPr>
+    </w:p>
+    <w:p>
+      <w:pPr>
         <w:pStyle w:val="Ttulo1"/>
         <w:spacing w:line="276" w:lineRule="auto"/>
         <w:jc w:val="center"/>
@@ -5158,7 +5401,6 @@
         <w:rPr>
           <w:rFonts w:cs="Arial"/>
         </w:rPr>
-        <w:lastRenderedPageBreak/>
         <w:t xml:space="preserve">3.- Autorización de </w:t>
       </w:r>
       <w:r>
@@ -5787,16 +6029,6 @@
           </wp:inline>
         </w:drawing>
       </w:r>
-    </w:p>
-    <w:p>
-      <w:pPr>
-        <w:rPr>
-          <w:rFonts w:ascii="Arial" w:hAnsi="Arial" w:cs="Arial"/>
-          <w:b/>
-          <w:sz w:val="24"/>
-          <w:szCs w:val="24"/>
-        </w:rPr>
-      </w:pPr>
     </w:p>
     <w:p>
       <w:pPr>
@@ -7722,7 +7954,7 @@
                 <w:noProof/>
                 <w:color w:val="FFFFFF" w:themeColor="background1"/>
               </w:rPr>
-              <w:t>11</w:t>
+              <w:t>8</w:t>
             </w:r>
             <w:r>
               <w:rPr>
@@ -7776,7 +8008,7 @@
                 <w:noProof/>
                 <w:color w:val="FFFFFF" w:themeColor="background1"/>
               </w:rPr>
-              <w:t>11</w:t>
+              <w:t>12</w:t>
             </w:r>
             <w:r>
               <w:rPr>
@@ -9252,6 +9484,7 @@
   <w:style w:type="character" w:default="1" w:styleId="Fuentedeprrafopredeter">
     <w:name w:val="Default Paragraph Font"/>
     <w:uiPriority w:val="1"/>
+    <w:semiHidden/>
     <w:unhideWhenUsed/>
   </w:style>
   <w:style w:type="table" w:default="1" w:styleId="Tablanormal">
@@ -9564,537 +9797,6 @@
 </w:styles>
 </file>
 
-<file path=word/glossary/document.xml><?xml version="1.0" encoding="utf-8"?>
-<w:glossaryDocument xmlns:wpc="http://schemas.microsoft.com/office/word/2010/wordprocessingCanvas" xmlns:cx="http://schemas.microsoft.com/office/drawing/2014/chartex" xmlns:cx1="http://schemas.microsoft.com/office/drawing/2015/9/8/chartex" xmlns:mc="http://schemas.openxmlformats.org/markup-compatibility/2006" xmlns:o="urn:schemas-microsoft-com:office:office" xmlns:r="http://schemas.openxmlformats.org/officeDocument/2006/relationships" xmlns:m="http://schemas.openxmlformats.org/officeDocument/2006/math" xmlns:v="urn:schemas-microsoft-com:vml" xmlns:wp14="http://schemas.microsoft.com/office/word/2010/wordprocessingDrawing" xmlns:wp="http://schemas.openxmlformats.org/drawingml/2006/wordprocessingDrawing" xmlns:w10="urn:schemas-microsoft-com:office:word" xmlns:w="http://schemas.openxmlformats.org/wordprocessingml/2006/main" xmlns:w14="http://schemas.microsoft.com/office/word/2010/wordml" xmlns:w15="http://schemas.microsoft.com/office/word/2012/wordml" xmlns:w16se="http://schemas.microsoft.com/office/word/2015/wordml/symex" xmlns:wpg="http://schemas.microsoft.com/office/word/2010/wordprocessingGroup" xmlns:wpi="http://schemas.microsoft.com/office/word/2010/wordprocessingInk" xmlns:wne="http://schemas.microsoft.com/office/word/2006/wordml" xmlns:wps="http://schemas.microsoft.com/office/word/2010/wordprocessingShape" mc:Ignorable="w14 w15 w16se wp14"/>
-</file>
-
-<file path=word/glossary/fontTable.xml><?xml version="1.0" encoding="utf-8"?>
-<w:fonts xmlns:mc="http://schemas.openxmlformats.org/markup-compatibility/2006" xmlns:r="http://schemas.openxmlformats.org/officeDocument/2006/relationships" xmlns:w="http://schemas.openxmlformats.org/wordprocessingml/2006/main" xmlns:w14="http://schemas.microsoft.com/office/word/2010/wordml" xmlns:w15="http://schemas.microsoft.com/office/word/2012/wordml" xmlns:w16se="http://schemas.microsoft.com/office/word/2015/wordml/symex" mc:Ignorable="w14 w15 w16se">
-  <w:font w:name="Times New Roman">
-    <w:panose1 w:val="02020603050405020304"/>
-    <w:charset w:val="00"/>
-    <w:family w:val="roman"/>
-    <w:pitch w:val="variable"/>
-    <w:sig w:usb0="E0002AFF" w:usb1="C0007843" w:usb2="00000009" w:usb3="00000000" w:csb0="000001FF" w:csb1="00000000"/>
-  </w:font>
-  <w:font w:name="Calibri">
-    <w:panose1 w:val="020F0502020204030204"/>
-    <w:charset w:val="00"/>
-    <w:family w:val="swiss"/>
-    <w:pitch w:val="variable"/>
-    <w:sig w:usb0="E00002FF" w:usb1="4000ACFF" w:usb2="00000001" w:usb3="00000000" w:csb0="0000019F" w:csb1="00000000"/>
-  </w:font>
-  <w:font w:name="Arial">
-    <w:panose1 w:val="020B0604020202020204"/>
-    <w:charset w:val="00"/>
-    <w:family w:val="swiss"/>
-    <w:pitch w:val="variable"/>
-    <w:sig w:usb0="E0002AFF" w:usb1="C0007843" w:usb2="00000009" w:usb3="00000000" w:csb0="000001FF" w:csb1="00000000"/>
-  </w:font>
-  <w:font w:name="Calibri Light">
-    <w:panose1 w:val="020F0302020204030204"/>
-    <w:charset w:val="00"/>
-    <w:family w:val="swiss"/>
-    <w:pitch w:val="variable"/>
-    <w:sig w:usb0="A00002EF" w:usb1="4000207B" w:usb2="00000000" w:usb3="00000000" w:csb0="0000009F" w:csb1="00000000"/>
-  </w:font>
-  <w:font w:name="Segoe UI">
-    <w:panose1 w:val="020B0502040204020203"/>
-    <w:charset w:val="00"/>
-    <w:family w:val="swiss"/>
-    <w:pitch w:val="variable"/>
-    <w:sig w:usb0="E4002EFF" w:usb1="C000E47F" w:usb2="00000009" w:usb3="00000000" w:csb0="000001FF" w:csb1="00000000"/>
-  </w:font>
-</w:fonts>
-</file>
-
-<file path=word/glossary/settings.xml><?xml version="1.0" encoding="utf-8"?>
-<w:settings xmlns:mc="http://schemas.openxmlformats.org/markup-compatibility/2006" xmlns:o="urn:schemas-microsoft-com:office:office" xmlns:r="http://schemas.openxmlformats.org/officeDocument/2006/relationships" xmlns:m="http://schemas.openxmlformats.org/officeDocument/2006/math" xmlns:v="urn:schemas-microsoft-com:vml" xmlns:w10="urn:schemas-microsoft-com:office:word" xmlns:w="http://schemas.openxmlformats.org/wordprocessingml/2006/main" xmlns:w14="http://schemas.microsoft.com/office/word/2010/wordml" xmlns:w15="http://schemas.microsoft.com/office/word/2012/wordml" xmlns:w16se="http://schemas.microsoft.com/office/word/2015/wordml/symex" xmlns:sl="http://schemas.openxmlformats.org/schemaLibrary/2006/main" mc:Ignorable="w14 w15 w16se">
-  <w:view w:val="normal"/>
-  <w:defaultTabStop w:val="708"/>
-  <w:hyphenationZone w:val="425"/>
-  <w:characterSpacingControl w:val="doNotCompress"/>
-  <w:compat>
-    <w:useFELayout/>
-    <w:compatSetting w:name="compatibilityMode" w:uri="http://schemas.microsoft.com/office/word" w:val="15"/>
-    <w:compatSetting w:name="overrideTableStyleFontSizeAndJustification" w:uri="http://schemas.microsoft.com/office/word" w:val="1"/>
-    <w:compatSetting w:name="enableOpenTypeFeatures" w:uri="http://schemas.microsoft.com/office/word" w:val="1"/>
-    <w:compatSetting w:name="doNotFlipMirrorIndents" w:uri="http://schemas.microsoft.com/office/word" w:val="1"/>
-    <w:compatSetting w:name="differentiateMultirowTableHeaders" w:uri="http://schemas.microsoft.com/office/word" w:val="1"/>
-  </w:compat>
-  <w:rsids>
-    <w:rsidRoot w:val="0017272B"/>
-    <w:rsid w:val="0017272B"/>
-    <w:rsid w:val="00D54F10"/>
-  </w:rsids>
-  <m:mathPr>
-    <m:mathFont m:val="Cambria Math"/>
-    <m:brkBin m:val="before"/>
-    <m:brkBinSub m:val="--"/>
-    <m:smallFrac m:val="0"/>
-    <m:dispDef/>
-    <m:lMargin m:val="0"/>
-    <m:rMargin m:val="0"/>
-    <m:defJc m:val="centerGroup"/>
-    <m:wrapIndent m:val="1440"/>
-    <m:intLim m:val="subSup"/>
-    <m:naryLim m:val="undOvr"/>
-  </m:mathPr>
-  <w:themeFontLang w:val="es-MX"/>
-  <w:clrSchemeMapping w:bg1="light1" w:t1="dark1" w:bg2="light2" w:t2="dark2" w:accent1="accent1" w:accent2="accent2" w:accent3="accent3" w:accent4="accent4" w:accent5="accent5" w:accent6="accent6" w:hyperlink="hyperlink" w:followedHyperlink="followedHyperlink"/>
-  <w:decimalSymbol w:val="."/>
-  <w:listSeparator w:val=","/>
-  <w15:chartTrackingRefBased/>
-</w:settings>
-</file>
-
-<file path=word/glossary/styles.xml><?xml version="1.0" encoding="utf-8"?>
-<w:styles xmlns:mc="http://schemas.openxmlformats.org/markup-compatibility/2006" xmlns:r="http://schemas.openxmlformats.org/officeDocument/2006/relationships" xmlns:w="http://schemas.openxmlformats.org/wordprocessingml/2006/main" xmlns:w14="http://schemas.microsoft.com/office/word/2010/wordml" xmlns:w15="http://schemas.microsoft.com/office/word/2012/wordml" xmlns:w16se="http://schemas.microsoft.com/office/word/2015/wordml/symex" mc:Ignorable="w14 w15 w16se">
-  <w:docDefaults>
-    <w:rPrDefault>
-      <w:rPr>
-        <w:rFonts w:asciiTheme="minorHAnsi" w:eastAsiaTheme="minorEastAsia" w:hAnsiTheme="minorHAnsi" w:cstheme="minorBidi"/>
-        <w:sz w:val="22"/>
-        <w:szCs w:val="22"/>
-        <w:lang w:val="es-MX" w:eastAsia="es-MX" w:bidi="ar-SA"/>
-      </w:rPr>
-    </w:rPrDefault>
-    <w:pPrDefault>
-      <w:pPr>
-        <w:spacing w:after="160" w:line="259" w:lineRule="auto"/>
-      </w:pPr>
-    </w:pPrDefault>
-  </w:docDefaults>
-  <w:latentStyles w:defLockedState="0" w:defUIPriority="99" w:defSemiHidden="0" w:defUnhideWhenUsed="0" w:defQFormat="0" w:count="371">
-    <w:lsdException w:name="Normal" w:uiPriority="0" w:qFormat="1"/>
-    <w:lsdException w:name="heading 1" w:uiPriority="9" w:qFormat="1"/>
-    <w:lsdException w:name="heading 2" w:semiHidden="1" w:uiPriority="9" w:unhideWhenUsed="1" w:qFormat="1"/>
-    <w:lsdException w:name="heading 3" w:semiHidden="1" w:uiPriority="9" w:unhideWhenUsed="1" w:qFormat="1"/>
-    <w:lsdException w:name="heading 4" w:semiHidden="1" w:uiPriority="9" w:unhideWhenUsed="1" w:qFormat="1"/>
-    <w:lsdException w:name="heading 5" w:semiHidden="1" w:uiPriority="9" w:unhideWhenUsed="1" w:qFormat="1"/>
-    <w:lsdException w:name="heading 6" w:semiHidden="1" w:uiPriority="9" w:unhideWhenUsed="1" w:qFormat="1"/>
-    <w:lsdException w:name="heading 7" w:semiHidden="1" w:uiPriority="9" w:unhideWhenUsed="1" w:qFormat="1"/>
-    <w:lsdException w:name="heading 8" w:semiHidden="1" w:uiPriority="9" w:unhideWhenUsed="1" w:qFormat="1"/>
-    <w:lsdException w:name="heading 9" w:semiHidden="1" w:uiPriority="9" w:unhideWhenUsed="1" w:qFormat="1"/>
-    <w:lsdException w:name="index 1" w:semiHidden="1" w:unhideWhenUsed="1"/>
-    <w:lsdException w:name="index 2" w:semiHidden="1" w:unhideWhenUsed="1"/>
-    <w:lsdException w:name="index 3" w:semiHidden="1" w:unhideWhenUsed="1"/>
-    <w:lsdException w:name="index 4" w:semiHidden="1" w:unhideWhenUsed="1"/>
-    <w:lsdException w:name="index 5" w:semiHidden="1" w:unhideWhenUsed="1"/>
-    <w:lsdException w:name="index 6" w:semiHidden="1" w:unhideWhenUsed="1"/>
-    <w:lsdException w:name="index 7" w:semiHidden="1" w:unhideWhenUsed="1"/>
-    <w:lsdException w:name="index 8" w:semiHidden="1" w:unhideWhenUsed="1"/>
-    <w:lsdException w:name="index 9" w:semiHidden="1" w:unhideWhenUsed="1"/>
-    <w:lsdException w:name="toc 1" w:semiHidden="1" w:uiPriority="39" w:unhideWhenUsed="1"/>
-    <w:lsdException w:name="toc 2" w:semiHidden="1" w:uiPriority="39" w:unhideWhenUsed="1"/>
-    <w:lsdException w:name="toc 3" w:semiHidden="1" w:uiPriority="39" w:unhideWhenUsed="1"/>
-    <w:lsdException w:name="toc 4" w:semiHidden="1" w:uiPriority="39" w:unhideWhenUsed="1"/>
-    <w:lsdException w:name="toc 5" w:semiHidden="1" w:uiPriority="39" w:unhideWhenUsed="1"/>
-    <w:lsdException w:name="toc 6" w:semiHidden="1" w:uiPriority="39" w:unhideWhenUsed="1"/>
-    <w:lsdException w:name="toc 7" w:semiHidden="1" w:uiPriority="39" w:unhideWhenUsed="1"/>
-    <w:lsdException w:name="toc 8" w:semiHidden="1" w:uiPriority="39" w:unhideWhenUsed="1"/>
-    <w:lsdException w:name="toc 9" w:semiHidden="1" w:uiPriority="39" w:unhideWhenUsed="1"/>
-    <w:lsdException w:name="Normal Indent" w:semiHidden="1" w:unhideWhenUsed="1"/>
-    <w:lsdException w:name="footnote text" w:semiHidden="1" w:unhideWhenUsed="1"/>
-    <w:lsdException w:name="annotation text" w:semiHidden="1" w:unhideWhenUsed="1"/>
-    <w:lsdException w:name="header" w:semiHidden="1" w:unhideWhenUsed="1"/>
-    <w:lsdException w:name="footer" w:semiHidden="1" w:unhideWhenUsed="1"/>
-    <w:lsdException w:name="index heading" w:semiHidden="1" w:unhideWhenUsed="1"/>
-    <w:lsdException w:name="caption" w:semiHidden="1" w:uiPriority="35" w:unhideWhenUsed="1" w:qFormat="1"/>
-    <w:lsdException w:name="table of figures" w:semiHidden="1" w:unhideWhenUsed="1"/>
-    <w:lsdException w:name="envelope address" w:semiHidden="1" w:unhideWhenUsed="1"/>
-    <w:lsdException w:name="envelope return" w:semiHidden="1" w:unhideWhenUsed="1"/>
-    <w:lsdException w:name="footnote reference" w:semiHidden="1" w:unhideWhenUsed="1"/>
-    <w:lsdException w:name="annotation reference" w:semiHidden="1" w:unhideWhenUsed="1"/>
-    <w:lsdException w:name="line number" w:semiHidden="1" w:unhideWhenUsed="1"/>
-    <w:lsdException w:name="page number" w:semiHidden="1" w:unhideWhenUsed="1"/>
-    <w:lsdException w:name="endnote reference" w:semiHidden="1" w:unhideWhenUsed="1"/>
-    <w:lsdException w:name="endnote text" w:semiHidden="1" w:unhideWhenUsed="1"/>
-    <w:lsdException w:name="table of authorities" w:semiHidden="1" w:unhideWhenUsed="1"/>
-    <w:lsdException w:name="macro" w:semiHidden="1" w:unhideWhenUsed="1"/>
-    <w:lsdException w:name="toa heading" w:semiHidden="1" w:unhideWhenUsed="1"/>
-    <w:lsdException w:name="List" w:semiHidden="1" w:unhideWhenUsed="1"/>
-    <w:lsdException w:name="List Bullet" w:semiHidden="1" w:unhideWhenUsed="1"/>
-    <w:lsdException w:name="List Number" w:semiHidden="1" w:unhideWhenUsed="1"/>
-    <w:lsdException w:name="List 2" w:semiHidden="1" w:unhideWhenUsed="1"/>
-    <w:lsdException w:name="List 3" w:semiHidden="1" w:unhideWhenUsed="1"/>
-    <w:lsdException w:name="List 4" w:semiHidden="1" w:unhideWhenUsed="1"/>
-    <w:lsdException w:name="List 5" w:semiHidden="1" w:unhideWhenUsed="1"/>
-    <w:lsdException w:name="List Bullet 2" w:semiHidden="1" w:unhideWhenUsed="1"/>
-    <w:lsdException w:name="List Bullet 3" w:semiHidden="1" w:unhideWhenUsed="1"/>
-    <w:lsdException w:name="List Bullet 4" w:semiHidden="1" w:unhideWhenUsed="1"/>
-    <w:lsdException w:name="List Bullet 5" w:semiHidden="1" w:unhideWhenUsed="1"/>
-    <w:lsdException w:name="List Number 2" w:semiHidden="1" w:unhideWhenUsed="1"/>
-    <w:lsdException w:name="List Number 3" w:semiHidden="1" w:unhideWhenUsed="1"/>
-    <w:lsdException w:name="List Number 4" w:semiHidden="1" w:unhideWhenUsed="1"/>
-    <w:lsdException w:name="List Number 5" w:semiHidden="1" w:unhideWhenUsed="1"/>
-    <w:lsdException w:name="Title" w:uiPriority="10" w:qFormat="1"/>
-    <w:lsdException w:name="Closing" w:semiHidden="1" w:unhideWhenUsed="1"/>
-    <w:lsdException w:name="Signature" w:semiHidden="1" w:unhideWhenUsed="1"/>
-    <w:lsdException w:name="Default Paragraph Font" w:semiHidden="1" w:uiPriority="1" w:unhideWhenUsed="1"/>
-    <w:lsdException w:name="Body Text" w:semiHidden="1" w:unhideWhenUsed="1"/>
-    <w:lsdException w:name="Body Text Indent" w:semiHidden="1" w:unhideWhenUsed="1"/>
-    <w:lsdException w:name="List Continue" w:semiHidden="1" w:unhideWhenUsed="1"/>
-    <w:lsdException w:name="List Continue 2" w:semiHidden="1" w:unhideWhenUsed="1"/>
-    <w:lsdException w:name="List Continue 3" w:semiHidden="1" w:unhideWhenUsed="1"/>
-    <w:lsdException w:name="List Continue 4" w:semiHidden="1" w:unhideWhenUsed="1"/>
-    <w:lsdException w:name="List Continue 5" w:semiHidden="1" w:unhideWhenUsed="1"/>
-    <w:lsdException w:name="Message Header" w:semiHidden="1" w:unhideWhenUsed="1"/>
-    <w:lsdException w:name="Subtitle" w:uiPriority="11" w:qFormat="1"/>
-    <w:lsdException w:name="Salutation" w:semiHidden="1" w:unhideWhenUsed="1"/>
-    <w:lsdException w:name="Date" w:semiHidden="1" w:unhideWhenUsed="1"/>
-    <w:lsdException w:name="Body Text First Indent" w:semiHidden="1" w:unhideWhenUsed="1"/>
-    <w:lsdException w:name="Body Text First Indent 2" w:semiHidden="1" w:unhideWhenUsed="1"/>
-    <w:lsdException w:name="Note Heading" w:semiHidden="1" w:unhideWhenUsed="1"/>
-    <w:lsdException w:name="Body Text 2" w:semiHidden="1" w:unhideWhenUsed="1"/>
-    <w:lsdException w:name="Body Text 3" w:semiHidden="1" w:unhideWhenUsed="1"/>
-    <w:lsdException w:name="Body Text Indent 2" w:semiHidden="1" w:unhideWhenUsed="1"/>
-    <w:lsdException w:name="Body Text Indent 3" w:semiHidden="1" w:unhideWhenUsed="1"/>
-    <w:lsdException w:name="Block Text" w:semiHidden="1" w:unhideWhenUsed="1"/>
-    <w:lsdException w:name="Hyperlink" w:semiHidden="1" w:unhideWhenUsed="1"/>
-    <w:lsdException w:name="FollowedHyperlink" w:semiHidden="1" w:unhideWhenUsed="1"/>
-    <w:lsdException w:name="Strong" w:uiPriority="22" w:qFormat="1"/>
-    <w:lsdException w:name="Emphasis" w:uiPriority="20" w:qFormat="1"/>
-    <w:lsdException w:name="Document Map" w:semiHidden="1" w:unhideWhenUsed="1"/>
-    <w:lsdException w:name="Plain Text" w:semiHidden="1" w:unhideWhenUsed="1"/>
-    <w:lsdException w:name="E-mail Signature" w:semiHidden="1" w:unhideWhenUsed="1"/>
-    <w:lsdException w:name="HTML Top of Form" w:semiHidden="1" w:unhideWhenUsed="1"/>
-    <w:lsdException w:name="HTML Bottom of Form" w:semiHidden="1" w:unhideWhenUsed="1"/>
-    <w:lsdException w:name="Normal (Web)" w:semiHidden="1" w:unhideWhenUsed="1"/>
-    <w:lsdException w:name="HTML Acronym" w:semiHidden="1" w:unhideWhenUsed="1"/>
-    <w:lsdException w:name="HTML Address" w:semiHidden="1" w:unhideWhenUsed="1"/>
-    <w:lsdException w:name="HTML Cite" w:semiHidden="1" w:unhideWhenUsed="1"/>
-    <w:lsdException w:name="HTML Code" w:semiHidden="1" w:unhideWhenUsed="1"/>
-    <w:lsdException w:name="HTML Definition" w:semiHidden="1" w:unhideWhenUsed="1"/>
-    <w:lsdException w:name="HTML Keyboard" w:semiHidden="1" w:unhideWhenUsed="1"/>
-    <w:lsdException w:name="HTML Preformatted" w:semiHidden="1" w:unhideWhenUsed="1"/>
-    <w:lsdException w:name="HTML Sample" w:semiHidden="1" w:unhideWhenUsed="1"/>
-    <w:lsdException w:name="HTML Typewriter" w:semiHidden="1" w:unhideWhenUsed="1"/>
-    <w:lsdException w:name="HTML Variable" w:semiHidden="1" w:unhideWhenUsed="1"/>
-    <w:lsdException w:name="Normal Table" w:semiHidden="1" w:unhideWhenUsed="1"/>
-    <w:lsdException w:name="annotation subject" w:semiHidden="1" w:unhideWhenUsed="1"/>
-    <w:lsdException w:name="No List" w:semiHidden="1" w:unhideWhenUsed="1"/>
-    <w:lsdException w:name="Outline List 1" w:semiHidden="1" w:unhideWhenUsed="1"/>
-    <w:lsdException w:name="Outline List 2" w:semiHidden="1" w:unhideWhenUsed="1"/>
-    <w:lsdException w:name="Outline List 3" w:semiHidden="1" w:unhideWhenUsed="1"/>
-    <w:lsdException w:name="Table Simple 1" w:semiHidden="1" w:unhideWhenUsed="1"/>
-    <w:lsdException w:name="Table Simple 2" w:semiHidden="1" w:unhideWhenUsed="1"/>
-    <w:lsdException w:name="Table Simple 3" w:semiHidden="1" w:unhideWhenUsed="1"/>
-    <w:lsdException w:name="Table Classic 1" w:semiHidden="1" w:unhideWhenUsed="1"/>
-    <w:lsdException w:name="Table Classic 2" w:semiHidden="1" w:unhideWhenUsed="1"/>
-    <w:lsdException w:name="Table Classic 3" w:semiHidden="1" w:unhideWhenUsed="1"/>
-    <w:lsdException w:name="Table Classic 4" w:semiHidden="1" w:unhideWhenUsed="1"/>
-    <w:lsdException w:name="Table Colorful 1" w:semiHidden="1" w:unhideWhenUsed="1"/>
-    <w:lsdException w:name="Table Colorful 2" w:semiHidden="1" w:unhideWhenUsed="1"/>
-    <w:lsdException w:name="Table Colorful 3" w:semiHidden="1" w:unhideWhenUsed="1"/>
-    <w:lsdException w:name="Table Columns 1" w:semiHidden="1" w:unhideWhenUsed="1"/>
-    <w:lsdException w:name="Table Columns 2" w:semiHidden="1" w:unhideWhenUsed="1"/>
-    <w:lsdException w:name="Table Columns 3" w:semiHidden="1" w:unhideWhenUsed="1"/>
-    <w:lsdException w:name="Table Columns 4" w:semiHidden="1" w:unhideWhenUsed="1"/>
-    <w:lsdException w:name="Table Columns 5" w:semiHidden="1" w:unhideWhenUsed="1"/>
-    <w:lsdException w:name="Table Grid 1" w:semiHidden="1" w:unhideWhenUsed="1"/>
-    <w:lsdException w:name="Table Grid 2" w:semiHidden="1" w:unhideWhenUsed="1"/>
-    <w:lsdException w:name="Table Grid 3" w:semiHidden="1" w:unhideWhenUsed="1"/>
-    <w:lsdException w:name="Table Grid 4" w:semiHidden="1" w:unhideWhenUsed="1"/>
-    <w:lsdException w:name="Table Grid 5" w:semiHidden="1" w:unhideWhenUsed="1"/>
-    <w:lsdException w:name="Table Grid 6" w:semiHidden="1" w:unhideWhenUsed="1"/>
-    <w:lsdException w:name="Table Grid 7" w:semiHidden="1" w:unhideWhenUsed="1"/>
-    <w:lsdException w:name="Table Grid 8" w:semiHidden="1" w:unhideWhenUsed="1"/>
-    <w:lsdException w:name="Table List 1" w:semiHidden="1" w:unhideWhenUsed="1"/>
-    <w:lsdException w:name="Table List 2" w:semiHidden="1" w:unhideWhenUsed="1"/>
-    <w:lsdException w:name="Table List 3" w:semiHidden="1" w:unhideWhenUsed="1"/>
-    <w:lsdException w:name="Table List 4" w:semiHidden="1" w:unhideWhenUsed="1"/>
-    <w:lsdException w:name="Table List 5" w:semiHidden="1" w:unhideWhenUsed="1"/>
-    <w:lsdException w:name="Table List 6" w:semiHidden="1" w:unhideWhenUsed="1"/>
-    <w:lsdException w:name="Table List 7" w:semiHidden="1" w:unhideWhenUsed="1"/>
-    <w:lsdException w:name="Table List 8" w:semiHidden="1" w:unhideWhenUsed="1"/>
-    <w:lsdException w:name="Table 3D effects 1" w:semiHidden="1" w:unhideWhenUsed="1"/>
-    <w:lsdException w:name="Table 3D effects 2" w:semiHidden="1" w:unhideWhenUsed="1"/>
-    <w:lsdException w:name="Table 3D effects 3" w:semiHidden="1" w:unhideWhenUsed="1"/>
-    <w:lsdException w:name="Table Contemporary" w:semiHidden="1" w:unhideWhenUsed="1"/>
-    <w:lsdException w:name="Table Elegant" w:semiHidden="1" w:unhideWhenUsed="1"/>
-    <w:lsdException w:name="Table Professional" w:semiHidden="1" w:unhideWhenUsed="1"/>
-    <w:lsdException w:name="Table Subtle 1" w:semiHidden="1" w:unhideWhenUsed="1"/>
-    <w:lsdException w:name="Table Subtle 2" w:semiHidden="1" w:unhideWhenUsed="1"/>
-    <w:lsdException w:name="Table Web 1" w:semiHidden="1" w:unhideWhenUsed="1"/>
-    <w:lsdException w:name="Table Web 2" w:semiHidden="1" w:unhideWhenUsed="1"/>
-    <w:lsdException w:name="Table Web 3" w:semiHidden="1" w:unhideWhenUsed="1"/>
-    <w:lsdException w:name="Balloon Text" w:semiHidden="1" w:unhideWhenUsed="1"/>
-    <w:lsdException w:name="Table Grid" w:uiPriority="39"/>
-    <w:lsdException w:name="Table Theme" w:semiHidden="1" w:unhideWhenUsed="1"/>
-    <w:lsdException w:name="Placeholder Text" w:semiHidden="1"/>
-    <w:lsdException w:name="No Spacing" w:uiPriority="1" w:qFormat="1"/>
-    <w:lsdException w:name="Light Shading" w:uiPriority="60"/>
-    <w:lsdException w:name="Light List" w:uiPriority="61"/>
-    <w:lsdException w:name="Light Grid" w:uiPriority="62"/>
-    <w:lsdException w:name="Medium Shading 1" w:uiPriority="63"/>
-    <w:lsdException w:name="Medium Shading 2" w:uiPriority="64"/>
-    <w:lsdException w:name="Medium List 1" w:uiPriority="65"/>
-    <w:lsdException w:name="Medium List 2" w:uiPriority="66"/>
-    <w:lsdException w:name="Medium Grid 1" w:uiPriority="67"/>
-    <w:lsdException w:name="Medium Grid 2" w:uiPriority="68"/>
-    <w:lsdException w:name="Medium Grid 3" w:uiPriority="69"/>
-    <w:lsdException w:name="Dark List" w:uiPriority="70"/>
-    <w:lsdException w:name="Colorful Shading" w:uiPriority="71"/>
-    <w:lsdException w:name="Colorful List" w:uiPriority="72"/>
-    <w:lsdException w:name="Colorful Grid" w:uiPriority="73"/>
-    <w:lsdException w:name="Light Shading Accent 1" w:uiPriority="60"/>
-    <w:lsdException w:name="Light List Accent 1" w:uiPriority="61"/>
-    <w:lsdException w:name="Light Grid Accent 1" w:uiPriority="62"/>
-    <w:lsdException w:name="Medium Shading 1 Accent 1" w:uiPriority="63"/>
-    <w:lsdException w:name="Medium Shading 2 Accent 1" w:uiPriority="64"/>
-    <w:lsdException w:name="Medium List 1 Accent 1" w:uiPriority="65"/>
-    <w:lsdException w:name="Revision" w:semiHidden="1"/>
-    <w:lsdException w:name="List Paragraph" w:uiPriority="34" w:qFormat="1"/>
-    <w:lsdException w:name="Quote" w:uiPriority="29" w:qFormat="1"/>
-    <w:lsdException w:name="Intense Quote" w:uiPriority="30" w:qFormat="1"/>
-    <w:lsdException w:name="Medium List 2 Accent 1" w:uiPriority="66"/>
-    <w:lsdException w:name="Medium Grid 1 Accent 1" w:uiPriority="67"/>
-    <w:lsdException w:name="Medium Grid 2 Accent 1" w:uiPriority="68"/>
-    <w:lsdException w:name="Medium Grid 3 Accent 1" w:uiPriority="69"/>
-    <w:lsdException w:name="Dark List Accent 1" w:uiPriority="70"/>
-    <w:lsdException w:name="Colorful Shading Accent 1" w:uiPriority="71"/>
-    <w:lsdException w:name="Colorful List Accent 1" w:uiPriority="72"/>
-    <w:lsdException w:name="Colorful Grid Accent 1" w:uiPriority="73"/>
-    <w:lsdException w:name="Light Shading Accent 2" w:uiPriority="60"/>
-    <w:lsdException w:name="Light List Accent 2" w:uiPriority="61"/>
-    <w:lsdException w:name="Light Grid Accent 2" w:uiPriority="62"/>
-    <w:lsdException w:name="Medium Shading 1 Accent 2" w:uiPriority="63"/>
-    <w:lsdException w:name="Medium Shading 2 Accent 2" w:uiPriority="64"/>
-    <w:lsdException w:name="Medium List 1 Accent 2" w:uiPriority="65"/>
-    <w:lsdException w:name="Medium List 2 Accent 2" w:uiPriority="66"/>
-    <w:lsdException w:name="Medium Grid 1 Accent 2" w:uiPriority="67"/>
-    <w:lsdException w:name="Medium Grid 2 Accent 2" w:uiPriority="68"/>
-    <w:lsdException w:name="Medium Grid 3 Accent 2" w:uiPriority="69"/>
-    <w:lsdException w:name="Dark List Accent 2" w:uiPriority="70"/>
-    <w:lsdException w:name="Colorful Shading Accent 2" w:uiPriority="71"/>
-    <w:lsdException w:name="Colorful List Accent 2" w:uiPriority="72"/>
-    <w:lsdException w:name="Colorful Grid Accent 2" w:uiPriority="73"/>
-    <w:lsdException w:name="Light Shading Accent 3" w:uiPriority="60"/>
-    <w:lsdException w:name="Light List Accent 3" w:uiPriority="61"/>
-    <w:lsdException w:name="Light Grid Accent 3" w:uiPriority="62"/>
-    <w:lsdException w:name="Medium Shading 1 Accent 3" w:uiPriority="63"/>
-    <w:lsdException w:name="Medium Shading 2 Accent 3" w:uiPriority="64"/>
-    <w:lsdException w:name="Medium List 1 Accent 3" w:uiPriority="65"/>
-    <w:lsdException w:name="Medium List 2 Accent 3" w:uiPriority="66"/>
-    <w:lsdException w:name="Medium Grid 1 Accent 3" w:uiPriority="67"/>
-    <w:lsdException w:name="Medium Grid 2 Accent 3" w:uiPriority="68"/>
-    <w:lsdException w:name="Medium Grid 3 Accent 3" w:uiPriority="69"/>
-    <w:lsdException w:name="Dark List Accent 3" w:uiPriority="70"/>
-    <w:lsdException w:name="Colorful Shading Accent 3" w:uiPriority="71"/>
-    <w:lsdException w:name="Colorful List Accent 3" w:uiPriority="72"/>
-    <w:lsdException w:name="Colorful Grid Accent 3" w:uiPriority="73"/>
-    <w:lsdException w:name="Light Shading Accent 4" w:uiPriority="60"/>
-    <w:lsdException w:name="Light List Accent 4" w:uiPriority="61"/>
-    <w:lsdException w:name="Light Grid Accent 4" w:uiPriority="62"/>
-    <w:lsdException w:name="Medium Shading 1 Accent 4" w:uiPriority="63"/>
-    <w:lsdException w:name="Medium Shading 2 Accent 4" w:uiPriority="64"/>
-    <w:lsdException w:name="Medium List 1 Accent 4" w:uiPriority="65"/>
-    <w:lsdException w:name="Medium List 2 Accent 4" w:uiPriority="66"/>
-    <w:lsdException w:name="Medium Grid 1 Accent 4" w:uiPriority="67"/>
-    <w:lsdException w:name="Medium Grid 2 Accent 4" w:uiPriority="68"/>
-    <w:lsdException w:name="Medium Grid 3 Accent 4" w:uiPriority="69"/>
-    <w:lsdException w:name="Dark List Accent 4" w:uiPriority="70"/>
-    <w:lsdException w:name="Colorful Shading Accent 4" w:uiPriority="71"/>
-    <w:lsdException w:name="Colorful List Accent 4" w:uiPriority="72"/>
-    <w:lsdException w:name="Colorful Grid Accent 4" w:uiPriority="73"/>
-    <w:lsdException w:name="Light Shading Accent 5" w:uiPriority="60"/>
-    <w:lsdException w:name="Light List Accent 5" w:uiPriority="61"/>
-    <w:lsdException w:name="Light Grid Accent 5" w:uiPriority="62"/>
-    <w:lsdException w:name="Medium Shading 1 Accent 5" w:uiPriority="63"/>
-    <w:lsdException w:name="Medium Shading 2 Accent 5" w:uiPriority="64"/>
-    <w:lsdException w:name="Medium List 1 Accent 5" w:uiPriority="65"/>
-    <w:lsdException w:name="Medium List 2 Accent 5" w:uiPriority="66"/>
-    <w:lsdException w:name="Medium Grid 1 Accent 5" w:uiPriority="67"/>
-    <w:lsdException w:name="Medium Grid 2 Accent 5" w:uiPriority="68"/>
-    <w:lsdException w:name="Medium Grid 3 Accent 5" w:uiPriority="69"/>
-    <w:lsdException w:name="Dark List Accent 5" w:uiPriority="70"/>
-    <w:lsdException w:name="Colorful Shading Accent 5" w:uiPriority="71"/>
-    <w:lsdException w:name="Colorful List Accent 5" w:uiPriority="72"/>
-    <w:lsdException w:name="Colorful Grid Accent 5" w:uiPriority="73"/>
-    <w:lsdException w:name="Light Shading Accent 6" w:uiPriority="60"/>
-    <w:lsdException w:name="Light List Accent 6" w:uiPriority="61"/>
-    <w:lsdException w:name="Light Grid Accent 6" w:uiPriority="62"/>
-    <w:lsdException w:name="Medium Shading 1 Accent 6" w:uiPriority="63"/>
-    <w:lsdException w:name="Medium Shading 2 Accent 6" w:uiPriority="64"/>
-    <w:lsdException w:name="Medium List 1 Accent 6" w:uiPriority="65"/>
-    <w:lsdException w:name="Medium List 2 Accent 6" w:uiPriority="66"/>
-    <w:lsdException w:name="Medium Grid 1 Accent 6" w:uiPriority="67"/>
-    <w:lsdException w:name="Medium Grid 2 Accent 6" w:uiPriority="68"/>
-    <w:lsdException w:name="Medium Grid 3 Accent 6" w:uiPriority="69"/>
-    <w:lsdException w:name="Dark List Accent 6" w:uiPriority="70"/>
-    <w:lsdException w:name="Colorful Shading Accent 6" w:uiPriority="71"/>
-    <w:lsdException w:name="Colorful List Accent 6" w:uiPriority="72"/>
-    <w:lsdException w:name="Colorful Grid Accent 6" w:uiPriority="73"/>
-    <w:lsdException w:name="Subtle Emphasis" w:uiPriority="19" w:qFormat="1"/>
-    <w:lsdException w:name="Intense Emphasis" w:uiPriority="21" w:qFormat="1"/>
-    <w:lsdException w:name="Subtle Reference" w:uiPriority="31" w:qFormat="1"/>
-    <w:lsdException w:name="Intense Reference" w:uiPriority="32" w:qFormat="1"/>
-    <w:lsdException w:name="Book Title" w:uiPriority="33" w:qFormat="1"/>
-    <w:lsdException w:name="Bibliography" w:semiHidden="1" w:uiPriority="37" w:unhideWhenUsed="1"/>
-    <w:lsdException w:name="TOC Heading" w:semiHidden="1" w:uiPriority="39" w:unhideWhenUsed="1" w:qFormat="1"/>
-    <w:lsdException w:name="Plain Table 1" w:uiPriority="41"/>
-    <w:lsdException w:name="Plain Table 2" w:uiPriority="42"/>
-    <w:lsdException w:name="Plain Table 3" w:uiPriority="43"/>
-    <w:lsdException w:name="Plain Table 4" w:uiPriority="44"/>
-    <w:lsdException w:name="Plain Table 5" w:uiPriority="45"/>
-    <w:lsdException w:name="Grid Table Light" w:uiPriority="40"/>
-    <w:lsdException w:name="Grid Table 1 Light" w:uiPriority="46"/>
-    <w:lsdException w:name="Grid Table 2" w:uiPriority="47"/>
-    <w:lsdException w:name="Grid Table 3" w:uiPriority="48"/>
-    <w:lsdException w:name="Grid Table 4" w:uiPriority="49"/>
-    <w:lsdException w:name="Grid Table 5 Dark" w:uiPriority="50"/>
-    <w:lsdException w:name="Grid Table 6 Colorful" w:uiPriority="51"/>
-    <w:lsdException w:name="Grid Table 7 Colorful" w:uiPriority="52"/>
-    <w:lsdException w:name="Grid Table 1 Light Accent 1" w:uiPriority="46"/>
-    <w:lsdException w:name="Grid Table 2 Accent 1" w:uiPriority="47"/>
-    <w:lsdException w:name="Grid Table 3 Accent 1" w:uiPriority="48"/>
-    <w:lsdException w:name="Grid Table 4 Accent 1" w:uiPriority="49"/>
-    <w:lsdException w:name="Grid Table 5 Dark Accent 1" w:uiPriority="50"/>
-    <w:lsdException w:name="Grid Table 6 Colorful Accent 1" w:uiPriority="51"/>
-    <w:lsdException w:name="Grid Table 7 Colorful Accent 1" w:uiPriority="52"/>
-    <w:lsdException w:name="Grid Table 1 Light Accent 2" w:uiPriority="46"/>
-    <w:lsdException w:name="Grid Table 2 Accent 2" w:uiPriority="47"/>
-    <w:lsdException w:name="Grid Table 3 Accent 2" w:uiPriority="48"/>
-    <w:lsdException w:name="Grid Table 4 Accent 2" w:uiPriority="49"/>
-    <w:lsdException w:name="Grid Table 5 Dark Accent 2" w:uiPriority="50"/>
-    <w:lsdException w:name="Grid Table 6 Colorful Accent 2" w:uiPriority="51"/>
-    <w:lsdException w:name="Grid Table 7 Colorful Accent 2" w:uiPriority="52"/>
-    <w:lsdException w:name="Grid Table 1 Light Accent 3" w:uiPriority="46"/>
-    <w:lsdException w:name="Grid Table 2 Accent 3" w:uiPriority="47"/>
-    <w:lsdException w:name="Grid Table 3 Accent 3" w:uiPriority="48"/>
-    <w:lsdException w:name="Grid Table 4 Accent 3" w:uiPriority="49"/>
-    <w:lsdException w:name="Grid Table 5 Dark Accent 3" w:uiPriority="50"/>
-    <w:lsdException w:name="Grid Table 6 Colorful Accent 3" w:uiPriority="51"/>
-    <w:lsdException w:name="Grid Table 7 Colorful Accent 3" w:uiPriority="52"/>
-    <w:lsdException w:name="Grid Table 1 Light Accent 4" w:uiPriority="46"/>
-    <w:lsdException w:name="Grid Table 2 Accent 4" w:uiPriority="47"/>
-    <w:lsdException w:name="Grid Table 3 Accent 4" w:uiPriority="48"/>
-    <w:lsdException w:name="Grid Table 4 Accent 4" w:uiPriority="49"/>
-    <w:lsdException w:name="Grid Table 5 Dark Accent 4" w:uiPriority="50"/>
-    <w:lsdException w:name="Grid Table 6 Colorful Accent 4" w:uiPriority="51"/>
-    <w:lsdException w:name="Grid Table 7 Colorful Accent 4" w:uiPriority="52"/>
-    <w:lsdException w:name="Grid Table 1 Light Accent 5" w:uiPriority="46"/>
-    <w:lsdException w:name="Grid Table 2 Accent 5" w:uiPriority="47"/>
-    <w:lsdException w:name="Grid Table 3 Accent 5" w:uiPriority="48"/>
-    <w:lsdException w:name="Grid Table 4 Accent 5" w:uiPriority="49"/>
-    <w:lsdException w:name="Grid Table 5 Dark Accent 5" w:uiPriority="50"/>
-    <w:lsdException w:name="Grid Table 6 Colorful Accent 5" w:uiPriority="51"/>
-    <w:lsdException w:name="Grid Table 7 Colorful Accent 5" w:uiPriority="52"/>
-    <w:lsdException w:name="Grid Table 1 Light Accent 6" w:uiPriority="46"/>
-    <w:lsdException w:name="Grid Table 2 Accent 6" w:uiPriority="47"/>
-    <w:lsdException w:name="Grid Table 3 Accent 6" w:uiPriority="48"/>
-    <w:lsdException w:name="Grid Table 4 Accent 6" w:uiPriority="49"/>
-    <w:lsdException w:name="Grid Table 5 Dark Accent 6" w:uiPriority="50"/>
-    <w:lsdException w:name="Grid Table 6 Colorful Accent 6" w:uiPriority="51"/>
-    <w:lsdException w:name="Grid Table 7 Colorful Accent 6" w:uiPriority="52"/>
-    <w:lsdException w:name="List Table 1 Light" w:uiPriority="46"/>
-    <w:lsdException w:name="List Table 2" w:uiPriority="47"/>
-    <w:lsdException w:name="List Table 3" w:uiPriority="48"/>
-    <w:lsdException w:name="List Table 4" w:uiPriority="49"/>
-    <w:lsdException w:name="List Table 5 Dark" w:uiPriority="50"/>
-    <w:lsdException w:name="List Table 6 Colorful" w:uiPriority="51"/>
-    <w:lsdException w:name="List Table 7 Colorful" w:uiPriority="52"/>
-    <w:lsdException w:name="List Table 1 Light Accent 1" w:uiPriority="46"/>
-    <w:lsdException w:name="List Table 2 Accent 1" w:uiPriority="47"/>
-    <w:lsdException w:name="List Table 3 Accent 1" w:uiPriority="48"/>
-    <w:lsdException w:name="List Table 4 Accent 1" w:uiPriority="49"/>
-    <w:lsdException w:name="List Table 5 Dark Accent 1" w:uiPriority="50"/>
-    <w:lsdException w:name="List Table 6 Colorful Accent 1" w:uiPriority="51"/>
-    <w:lsdException w:name="List Table 7 Colorful Accent 1" w:uiPriority="52"/>
-    <w:lsdException w:name="List Table 1 Light Accent 2" w:uiPriority="46"/>
-    <w:lsdException w:name="List Table 2 Accent 2" w:uiPriority="47"/>
-    <w:lsdException w:name="List Table 3 Accent 2" w:uiPriority="48"/>
-    <w:lsdException w:name="List Table 4 Accent 2" w:uiPriority="49"/>
-    <w:lsdException w:name="List Table 5 Dark Accent 2" w:uiPriority="50"/>
-    <w:lsdException w:name="List Table 6 Colorful Accent 2" w:uiPriority="51"/>
-    <w:lsdException w:name="List Table 7 Colorful Accent 2" w:uiPriority="52"/>
-    <w:lsdException w:name="List Table 1 Light Accent 3" w:uiPriority="46"/>
-    <w:lsdException w:name="List Table 2 Accent 3" w:uiPriority="47"/>
-    <w:lsdException w:name="List Table 3 Accent 3" w:uiPriority="48"/>
-    <w:lsdException w:name="List Table 4 Accent 3" w:uiPriority="49"/>
-    <w:lsdException w:name="List Table 5 Dark Accent 3" w:uiPriority="50"/>
-    <w:lsdException w:name="List Table 6 Colorful Accent 3" w:uiPriority="51"/>
-    <w:lsdException w:name="List Table 7 Colorful Accent 3" w:uiPriority="52"/>
-    <w:lsdException w:name="List Table 1 Light Accent 4" w:uiPriority="46"/>
-    <w:lsdException w:name="List Table 2 Accent 4" w:uiPriority="47"/>
-    <w:lsdException w:name="List Table 3 Accent 4" w:uiPriority="48"/>
-    <w:lsdException w:name="List Table 4 Accent 4" w:uiPriority="49"/>
-    <w:lsdException w:name="List Table 5 Dark Accent 4" w:uiPriority="50"/>
-    <w:lsdException w:name="List Table 6 Colorful Accent 4" w:uiPriority="51"/>
-    <w:lsdException w:name="List Table 7 Colorful Accent 4" w:uiPriority="52"/>
-    <w:lsdException w:name="List Table 1 Light Accent 5" w:uiPriority="46"/>
-    <w:lsdException w:name="List Table 2 Accent 5" w:uiPriority="47"/>
-    <w:lsdException w:name="List Table 3 Accent 5" w:uiPriority="48"/>
-    <w:lsdException w:name="List Table 4 Accent 5" w:uiPriority="49"/>
-    <w:lsdException w:name="List Table 5 Dark Accent 5" w:uiPriority="50"/>
-    <w:lsdException w:name="List Table 6 Colorful Accent 5" w:uiPriority="51"/>
-    <w:lsdException w:name="List Table 7 Colorful Accent 5" w:uiPriority="52"/>
-    <w:lsdException w:name="List Table 1 Light Accent 6" w:uiPriority="46"/>
-    <w:lsdException w:name="List Table 2 Accent 6" w:uiPriority="47"/>
-    <w:lsdException w:name="List Table 3 Accent 6" w:uiPriority="48"/>
-    <w:lsdException w:name="List Table 4 Accent 6" w:uiPriority="49"/>
-    <w:lsdException w:name="List Table 5 Dark Accent 6" w:uiPriority="50"/>
-    <w:lsdException w:name="List Table 6 Colorful Accent 6" w:uiPriority="51"/>
-    <w:lsdException w:name="List Table 7 Colorful Accent 6" w:uiPriority="52"/>
-  </w:latentStyles>
-  <w:style w:type="paragraph" w:default="1" w:styleId="Normal">
-    <w:name w:val="Normal"/>
-    <w:qFormat/>
-  </w:style>
-  <w:style w:type="character" w:default="1" w:styleId="Fuentedeprrafopredeter">
-    <w:name w:val="Default Paragraph Font"/>
-    <w:uiPriority w:val="1"/>
-    <w:semiHidden/>
-    <w:unhideWhenUsed/>
-  </w:style>
-  <w:style w:type="table" w:default="1" w:styleId="Tablanormal">
-    <w:name w:val="Normal Table"/>
-    <w:uiPriority w:val="99"/>
-    <w:semiHidden/>
-    <w:unhideWhenUsed/>
-    <w:tblPr>
-      <w:tblInd w:w="0" w:type="dxa"/>
-      <w:tblCellMar>
-        <w:top w:w="0" w:type="dxa"/>
-        <w:left w:w="108" w:type="dxa"/>
-        <w:bottom w:w="0" w:type="dxa"/>
-        <w:right w:w="108" w:type="dxa"/>
-      </w:tblCellMar>
-    </w:tblPr>
-  </w:style>
-  <w:style w:type="numbering" w:default="1" w:styleId="Sinlista">
-    <w:name w:val="No List"/>
-    <w:uiPriority w:val="99"/>
-    <w:semiHidden/>
-    <w:unhideWhenUsed/>
-  </w:style>
-  <w:style w:type="paragraph" w:customStyle="1" w:styleId="5148D650D33D4B4E95A5468198A1C784">
-    <w:name w:val="5148D650D33D4B4E95A5468198A1C784"/>
-    <w:rsid w:val="0017272B"/>
-  </w:style>
-  <w:style w:type="paragraph" w:customStyle="1" w:styleId="01EA010290764B8E8FE3242C3A7306FA">
-    <w:name w:val="01EA010290764B8E8FE3242C3A7306FA"/>
-    <w:rsid w:val="0017272B"/>
-  </w:style>
-  <w:style w:type="paragraph" w:customStyle="1" w:styleId="0CDCD75F9DEF42ADA88B341A1488E2F3">
-    <w:name w:val="0CDCD75F9DEF42ADA88B341A1488E2F3"/>
-    <w:rsid w:val="0017272B"/>
-  </w:style>
-  <w:style w:type="paragraph" w:customStyle="1" w:styleId="D8B291EAE0C64264A5B949A5FEA7A982">
-    <w:name w:val="D8B291EAE0C64264A5B949A5FEA7A982"/>
-    <w:rsid w:val="0017272B"/>
-  </w:style>
-</w:styles>
-</file>
-
-<file path=word/glossary/webSettings.xml><?xml version="1.0" encoding="utf-8"?>
-<w:webSettings xmlns:mc="http://schemas.openxmlformats.org/markup-compatibility/2006" xmlns:r="http://schemas.openxmlformats.org/officeDocument/2006/relationships" xmlns:w="http://schemas.openxmlformats.org/wordprocessingml/2006/main" xmlns:w14="http://schemas.microsoft.com/office/word/2010/wordml" xmlns:w15="http://schemas.microsoft.com/office/word/2012/wordml" xmlns:w16se="http://schemas.microsoft.com/office/word/2015/wordml/symex" mc:Ignorable="w14 w15 w16se">
-  <w:optimizeForBrowser/>
-  <w:allowPNG/>
-</w:webSettings>
-</file>
-
 <file path=word/theme/theme1.xml><?xml version="1.0" encoding="utf-8"?>
 <a:theme xmlns:a="http://schemas.openxmlformats.org/drawingml/2006/main" name="Tema de Office">
   <a:themeElements>
@@ -10361,7 +10063,7 @@
 </file>
 
 <file path=customXml/itemProps1.xml><?xml version="1.0" encoding="utf-8"?>
-<ds:datastoreItem xmlns:ds="http://schemas.openxmlformats.org/officeDocument/2006/customXml" ds:itemID="{6C408781-125A-4DAD-AD5B-D59849AB9094}">
+<ds:datastoreItem xmlns:ds="http://schemas.openxmlformats.org/officeDocument/2006/customXml" ds:itemID="{C6EBA4F2-C96F-4A03-87CF-FABFDFAF261E}">
   <ds:schemaRefs>
     <ds:schemaRef ds:uri="http://schemas.openxmlformats.org/officeDocument/2006/bibliography"/>
   </ds:schemaRefs>

</xml_diff>